<commit_message>
Final Report submission Nov 5
</commit_message>
<xml_diff>
--- a/Progress_Report-Bigdata-Nov5.docx
+++ b/Progress_Report-Bigdata-Nov5.docx
@@ -411,7 +411,7 @@
                                         <w:sz w:val="28"/>
                                         <w:szCs w:val="28"/>
                                       </w:rPr>
-                                      <w:t>Satyanarayana</w:t>
+                                      <w:t>Veera</w:t>
                                     </w:r>
                                     <w:proofErr w:type="spellEnd"/>
                                     <w:r>
@@ -421,7 +421,16 @@
                                         <w:sz w:val="28"/>
                                         <w:szCs w:val="28"/>
                                       </w:rPr>
-                                      <w:t xml:space="preserve"> Reddy, Shreya Gupta</w:t>
+                                      <w:t xml:space="preserve"> Karri</w:t>
+                                    </w:r>
+                                    <w:r>
+                                      <w:rPr>
+                                        <w:rFonts w:ascii="Times New Roman" w:hAnsi="Times New Roman" w:cs="Times New Roman"/>
+                                        <w:color w:val="1F4E79" w:themeColor="accent1" w:themeShade="80"/>
+                                        <w:sz w:val="28"/>
+                                        <w:szCs w:val="28"/>
+                                      </w:rPr>
+                                      <w:t>, Shreya Gupta</w:t>
                                     </w:r>
                                   </w:p>
                                 </w:sdtContent>
@@ -556,7 +565,7 @@
                                   <w:sz w:val="28"/>
                                   <w:szCs w:val="28"/>
                                 </w:rPr>
-                                <w:t>Satyanarayana</w:t>
+                                <w:t>Veera</w:t>
                               </w:r>
                               <w:proofErr w:type="spellEnd"/>
                               <w:r>
@@ -566,7 +575,16 @@
                                   <w:sz w:val="28"/>
                                   <w:szCs w:val="28"/>
                                 </w:rPr>
-                                <w:t xml:space="preserve"> Reddy, Shreya Gupta</w:t>
+                                <w:t xml:space="preserve"> Karri</w:t>
+                              </w:r>
+                              <w:r>
+                                <w:rPr>
+                                  <w:rFonts w:ascii="Times New Roman" w:hAnsi="Times New Roman" w:cs="Times New Roman"/>
+                                  <w:color w:val="1F4E79" w:themeColor="accent1" w:themeShade="80"/>
+                                  <w:sz w:val="28"/>
+                                  <w:szCs w:val="28"/>
+                                </w:rPr>
+                                <w:t>, Shreya Gupta</w:t>
                               </w:r>
                             </w:p>
                           </w:sdtContent>

</xml_diff>